<commit_message>
Mobile/Web service project common evaluation02 완료
</commit_message>
<xml_diff>
--- a/모바일웹서비스 프로젝트_공통평가 02_수행 결과 보고서_2021110196.docx
+++ b/모바일웹서비스 프로젝트_공통평가 02_수행 결과 보고서_2021110196.docx
@@ -1207,6 +1207,14 @@
                 <w:szCs w:val="12"/>
               </w:rPr>
             </w:pPr>
+            <w:r>
+              <w:rPr>
+                <w:rFonts w:hint="eastAsia"/>
+                <w:sz w:val="12"/>
+                <w:szCs w:val="12"/>
+              </w:rPr>
+              <w:t>완료</w:t>
+            </w:r>
           </w:p>
         </w:tc>
         <w:tc>
@@ -1242,6 +1250,20 @@
                 <w:szCs w:val="12"/>
               </w:rPr>
             </w:pPr>
+            <w:r>
+              <w:rPr>
+                <w:rFonts w:cs="Times New Roman"/>
+                <w:color w:val="auto"/>
+                <w:kern w:val="2"/>
+                <w:sz w:val="12"/>
+                <w:szCs w:val="12"/>
+              </w:rPr>
+              <w:pict w14:anchorId="41223C06">
+                <v:shape id="_x0000_i1042" type="#_x0000_t75" style="width:105.85pt;height:120pt">
+                  <v:imagedata r:id="rId8" o:title=""/>
+                </v:shape>
+              </w:pict>
+            </w:r>
           </w:p>
         </w:tc>
       </w:tr>
@@ -1478,6 +1500,14 @@
                 <w:szCs w:val="12"/>
               </w:rPr>
             </w:pPr>
+            <w:r>
+              <w:rPr>
+                <w:rFonts w:hint="eastAsia"/>
+                <w:sz w:val="12"/>
+                <w:szCs w:val="12"/>
+              </w:rPr>
+              <w:t>완료</w:t>
+            </w:r>
           </w:p>
         </w:tc>
         <w:tc>
@@ -1506,13 +1536,55 @@
             <w:pPr>
               <w:jc w:val="center"/>
               <w:rPr>
-                <w:rFonts w:cs="Times New Roman"/>
+                <w:rFonts w:cs="Times New Roman" w:hint="eastAsia"/>
                 <w:color w:val="auto"/>
                 <w:kern w:val="2"/>
                 <w:sz w:val="12"/>
                 <w:szCs w:val="12"/>
               </w:rPr>
             </w:pPr>
+            <w:hyperlink r:id="rId9" w:history="1">
+              <w:r>
+                <w:rPr>
+                  <w:rStyle w:val="affff8"/>
+                  <w:rFonts w:cs="Times New Roman"/>
+                  <w:kern w:val="2"/>
+                  <w:sz w:val="12"/>
+                  <w:szCs w:val="12"/>
+                </w:rPr>
+                <w:t>https://github.com/Junghs21/Mobile-Web_evaluat</w:t>
+              </w:r>
+              <w:r>
+                <w:rPr>
+                  <w:rStyle w:val="affff8"/>
+                  <w:rFonts w:cs="Times New Roman"/>
+                  <w:kern w:val="2"/>
+                  <w:sz w:val="12"/>
+                  <w:szCs w:val="12"/>
+                </w:rPr>
+                <w:t>i</w:t>
+              </w:r>
+              <w:r>
+                <w:rPr>
+                  <w:rStyle w:val="affff8"/>
+                  <w:rFonts w:cs="Times New Roman"/>
+                  <w:kern w:val="2"/>
+                  <w:sz w:val="12"/>
+                  <w:szCs w:val="12"/>
+                </w:rPr>
+                <w:t>on02.git</w:t>
+              </w:r>
+            </w:hyperlink>
+            <w:r>
+              <w:rPr>
+                <w:rFonts w:cs="Times New Roman" w:hint="eastAsia"/>
+                <w:color w:val="auto"/>
+                <w:kern w:val="2"/>
+                <w:sz w:val="12"/>
+                <w:szCs w:val="12"/>
+              </w:rPr>
+              <w:t xml:space="preserve"> </w:t>
+            </w:r>
           </w:p>
         </w:tc>
       </w:tr>
@@ -1836,7 +1908,7 @@
               </w:rPr>
               <w:pict w14:anchorId="28187BC7">
                 <v:shape id="_x0000_i1026" type="#_x0000_t75" style="width:105.85pt;height:18pt">
-                  <v:imagedata r:id="rId8" o:title=""/>
+                  <v:imagedata r:id="rId10" o:title=""/>
                 </v:shape>
               </w:pict>
             </w:r>
@@ -1850,7 +1922,7 @@
               </w:rPr>
               <w:pict w14:anchorId="72221F2D">
                 <v:shape id="_x0000_i1027" type="#_x0000_t75" style="width:105.85pt;height:84.45pt">
-                  <v:imagedata r:id="rId9" o:title=""/>
+                  <v:imagedata r:id="rId11" o:title=""/>
                 </v:shape>
               </w:pict>
             </w:r>
@@ -2126,7 +2198,7 @@
               </w:rPr>
               <w:pict w14:anchorId="02FC07C6">
                 <v:shape id="_x0000_i1028" type="#_x0000_t75" style="width:105.45pt;height:63pt">
-                  <v:imagedata r:id="rId10" o:title=""/>
+                  <v:imagedata r:id="rId12" o:title=""/>
                 </v:shape>
               </w:pict>
             </w:r>
@@ -2140,7 +2212,7 @@
               </w:rPr>
               <w:pict w14:anchorId="039512D2">
                 <v:shape id="_x0000_i1029" type="#_x0000_t75" style="width:105.85pt;height:56.55pt">
-                  <v:imagedata r:id="rId11" o:title=""/>
+                  <v:imagedata r:id="rId13" o:title=""/>
                 </v:shape>
               </w:pict>
             </w:r>
@@ -2155,7 +2227,7 @@
               <w:lastRenderedPageBreak/>
               <w:pict w14:anchorId="251DF153">
                 <v:shape id="_x0000_i1030" type="#_x0000_t75" style="width:105.45pt;height:53.15pt">
-                  <v:imagedata r:id="rId12" o:title=""/>
+                  <v:imagedata r:id="rId14" o:title=""/>
                 </v:shape>
               </w:pict>
             </w:r>
@@ -2431,7 +2503,7 @@
               </w:rPr>
               <w:pict w14:anchorId="37417533">
                 <v:shape id="_x0000_i1031" type="#_x0000_t75" style="width:105.45pt;height:63pt">
-                  <v:imagedata r:id="rId13" o:title=""/>
+                  <v:imagedata r:id="rId15" o:title=""/>
                 </v:shape>
               </w:pict>
             </w:r>
@@ -2673,7 +2745,7 @@
               </w:rPr>
               <w:pict w14:anchorId="6DA686F8">
                 <v:shape id="_x0000_i1032" type="#_x0000_t75" style="width:105.45pt;height:88.3pt">
-                  <v:imagedata r:id="rId14" o:title=""/>
+                  <v:imagedata r:id="rId16" o:title=""/>
                 </v:shape>
               </w:pict>
             </w:r>
@@ -2870,7 +2942,7 @@
               </w:rPr>
               <w:pict w14:anchorId="013BB55C">
                 <v:shape id="_x0000_i1033" type="#_x0000_t75" style="width:105.85pt;height:85.7pt">
-                  <v:imagedata r:id="rId15" o:title=""/>
+                  <v:imagedata r:id="rId17" o:title=""/>
                 </v:shape>
               </w:pict>
             </w:r>
@@ -3144,7 +3216,7 @@
               </w:rPr>
               <w:pict w14:anchorId="1EDDE43E">
                 <v:shape id="_x0000_i1034" type="#_x0000_t75" style="width:105pt;height:63.85pt">
-                  <v:imagedata r:id="rId16" o:title=""/>
+                  <v:imagedata r:id="rId18" o:title=""/>
                 </v:shape>
               </w:pict>
             </w:r>
@@ -3401,7 +3473,7 @@
               </w:rPr>
               <w:pict w14:anchorId="57FD84AF">
                 <v:shape id="_x0000_i1035" type="#_x0000_t75" style="width:105.45pt;height:125.55pt">
-                  <v:imagedata r:id="rId17" o:title=""/>
+                  <v:imagedata r:id="rId19" o:title=""/>
                 </v:shape>
               </w:pict>
             </w:r>
@@ -3839,7 +3911,7 @@
               </w:rPr>
               <w:pict w14:anchorId="7E9C332F">
                 <v:shape id="_x0000_i1036" type="#_x0000_t75" style="width:105.85pt;height:235.3pt">
-                  <v:imagedata r:id="rId18" o:title=""/>
+                  <v:imagedata r:id="rId20" o:title=""/>
                 </v:shape>
               </w:pict>
             </w:r>
@@ -3853,7 +3925,7 @@
               </w:rPr>
               <w:pict w14:anchorId="3F3CDF31">
                 <v:shape id="_x0000_i1037" type="#_x0000_t75" style="width:105pt;height:66.85pt">
-                  <v:imagedata r:id="rId19" o:title=""/>
+                  <v:imagedata r:id="rId21" o:title=""/>
                 </v:shape>
               </w:pict>
             </w:r>
@@ -3867,7 +3939,7 @@
               </w:rPr>
               <w:pict w14:anchorId="35E3C327">
                 <v:shape id="_x0000_i1038" type="#_x0000_t75" style="width:105.85pt;height:237.45pt">
-                  <v:imagedata r:id="rId20" o:title=""/>
+                  <v:imagedata r:id="rId22" o:title=""/>
                 </v:shape>
               </w:pict>
             </w:r>
@@ -3882,7 +3954,7 @@
               <w:lastRenderedPageBreak/>
               <w:pict w14:anchorId="24F93DCD">
                 <v:shape id="_x0000_i1039" type="#_x0000_t75" style="width:105.85pt;height:240.85pt">
-                  <v:imagedata r:id="rId21" o:title=""/>
+                  <v:imagedata r:id="rId23" o:title=""/>
                 </v:shape>
               </w:pict>
             </w:r>
@@ -3896,7 +3968,7 @@
               </w:rPr>
               <w:pict w14:anchorId="1801387B">
                 <v:shape id="_x0000_i1040" type="#_x0000_t75" style="width:105.45pt;height:62.55pt">
-                  <v:imagedata r:id="rId22" o:title=""/>
+                  <v:imagedata r:id="rId24" o:title=""/>
                 </v:shape>
               </w:pict>
             </w:r>
@@ -4125,7 +4197,7 @@
               </w:rPr>
               <w:pict w14:anchorId="092FD3DA">
                 <v:shape id="_x0000_i1041" type="#_x0000_t75" style="width:105.45pt;height:57pt">
-                  <v:imagedata r:id="rId23" o:title=""/>
+                  <v:imagedata r:id="rId25" o:title=""/>
                 </v:shape>
               </w:pict>
             </w:r>
@@ -4379,9 +4451,9 @@
       </w:pPr>
     </w:p>
     <w:sectPr>
-      <w:headerReference w:type="default" r:id="rId24"/>
-      <w:footerReference w:type="even" r:id="rId25"/>
-      <w:footerReference w:type="default" r:id="rId26"/>
+      <w:headerReference w:type="default" r:id="rId26"/>
+      <w:footerReference w:type="even" r:id="rId27"/>
+      <w:footerReference w:type="default" r:id="rId28"/>
       <w:footnotePr>
         <w:numRestart w:val="eachSect"/>
       </w:footnotePr>
@@ -4643,7 +4715,7 @@
         <v:path o:extrusionok="f" gradientshapeok="t" o:connecttype="rect"/>
         <o:lock v:ext="edit" aspectratio="t"/>
       </v:shapetype>
-      <v:shape id="_x0000_i1028" type="#_x0000_t75" style="width:9pt;height:9pt" o:bullet="t">
+      <v:shape id="_x0000_i1029" type="#_x0000_t75" style="width:9pt;height:9pt" o:bullet="t">
         <v:imagedata r:id="rId1" o:title="BD10267_"/>
       </v:shape>
     </w:pict>

</xml_diff>